<commit_message>
feat: Add progress #2 'Cover Letter, Integra Data Analytics Solution'
</commit_message>
<xml_diff>
--- a/personal_statements/Integra/cover_letter.docx
+++ b/personal_statements/Integra/cover_letter.docx
@@ -150,35 +150,35 @@
         </w:rPr>
         <w:t xml:space="preserve"> that is advertised on </w:t>
       </w:r>
-      <w:hyperlink r:id="rId5" w:history="1">
-        <w:r>
-          <w:rPr>
-            <w:rStyle w:val="Hyperlink"/>
-            <w:rFonts w:ascii="Arial" w:eastAsia="Times New Roman" w:hAnsi="Arial" w:cs="Arial"/>
-            <w:sz w:val="20"/>
-            <w:szCs w:val="20"/>
-          </w:rPr>
-          <w:t>jobbank.g</w:t>
-        </w:r>
-        <w:r>
-          <w:rPr>
-            <w:rStyle w:val="Hyperlink"/>
-            <w:rFonts w:ascii="Arial" w:eastAsia="Times New Roman" w:hAnsi="Arial" w:cs="Arial"/>
-            <w:sz w:val="20"/>
-            <w:szCs w:val="20"/>
-          </w:rPr>
-          <w:t>c</w:t>
-        </w:r>
-        <w:r>
-          <w:rPr>
-            <w:rStyle w:val="Hyperlink"/>
-            <w:rFonts w:ascii="Arial" w:eastAsia="Times New Roman" w:hAnsi="Arial" w:cs="Arial"/>
-            <w:sz w:val="20"/>
-            <w:szCs w:val="20"/>
-          </w:rPr>
-          <w:t>.ca</w:t>
-        </w:r>
-      </w:hyperlink>
+      <w:r>
+        <w:fldChar w:fldCharType="begin"/>
+      </w:r>
+      <w:r>
+        <w:instrText>HYPERLINK "https://www.glassdoor.ca/job-listing/web-developer-integra-data-analytic-solutions-JV_IC2275123_KO0,13_KE14,45.htm?jl=3756024689&amp;pos=116&amp;ao=1136006&amp;s=58&amp;guid=000001770cd84d32958e426ae4388980&amp;src=GD_JOB_AD&amp;t=SR&amp;vt=w&amp;uido=74DDC6889F4EFE3817A5D9532FC31251&amp;cs=1_7bdf633a&amp;cb=1610828238486&amp;jobListingId=3756024689&amp;ctt=1610831033704"</w:instrText>
+      </w:r>
+      <w:r>
+        <w:fldChar w:fldCharType="separate"/>
+      </w:r>
+      <w:proofErr w:type="spellStart"/>
+      <w:r>
+        <w:rPr>
+          <w:rStyle w:val="Hyperlink"/>
+          <w:rFonts w:ascii="Arial" w:eastAsia="Times New Roman" w:hAnsi="Arial" w:cs="Arial"/>
+          <w:sz w:val="20"/>
+          <w:szCs w:val="20"/>
+        </w:rPr>
+        <w:t>Glassdoor</w:t>
+      </w:r>
+      <w:proofErr w:type="spellEnd"/>
+      <w:r>
+        <w:rPr>
+          <w:rStyle w:val="Hyperlink"/>
+          <w:rFonts w:ascii="Arial" w:eastAsia="Times New Roman" w:hAnsi="Arial" w:cs="Arial"/>
+          <w:sz w:val="20"/>
+          <w:szCs w:val="20"/>
+        </w:rPr>
+        <w:fldChar w:fldCharType="end"/>
+      </w:r>
       <w:r>
         <w:rPr>
           <w:rFonts w:ascii="Arial" w:eastAsia="Times New Roman" w:hAnsi="Arial" w:cs="Arial"/>
@@ -222,7 +222,7 @@
           <w:sz w:val="20"/>
           <w:szCs w:val="20"/>
         </w:rPr>
-        <w:t>9</w:t>
+        <w:t>28</w:t>
       </w:r>
       <w:r>
         <w:rPr>
@@ -734,7 +734,7 @@
         </w:rPr>
         <w:t xml:space="preserve">. The project is available online, and it can be viewed here: </w:t>
       </w:r>
-      <w:hyperlink r:id="rId6" w:history="1">
+      <w:hyperlink r:id="rId5" w:history="1">
         <w:r>
           <w:rPr>
             <w:rStyle w:val="Hyperlink"/>
@@ -754,53 +754,6 @@
           <w:shd w:val="clear" w:color="auto" w:fill="FFFFFF"/>
         </w:rPr>
         <w:t>.</w:t>
-      </w:r>
-    </w:p>
-    <w:p>
-      <w:pPr>
-        <w:rPr>
-          <w:rFonts w:ascii="Arial" w:eastAsia="Times New Roman" w:hAnsi="Arial" w:cs="Arial"/>
-          <w:color w:val="000000"/>
-          <w:sz w:val="20"/>
-          <w:szCs w:val="20"/>
-          <w:shd w:val="clear" w:color="auto" w:fill="FFFFFF"/>
-        </w:rPr>
-      </w:pPr>
-    </w:p>
-    <w:p>
-      <w:pPr>
-        <w:rPr>
-          <w:rFonts w:ascii="Times New Roman" w:eastAsia="Times New Roman" w:hAnsi="Times New Roman" w:cs="Times New Roman"/>
-          <w:sz w:val="20"/>
-          <w:szCs w:val="20"/>
-        </w:rPr>
-      </w:pPr>
-      <w:r>
-        <w:rPr>
-          <w:rFonts w:ascii="Arial" w:eastAsia="Times New Roman" w:hAnsi="Arial" w:cs="Arial"/>
-          <w:color w:val="000000"/>
-          <w:sz w:val="20"/>
-          <w:szCs w:val="20"/>
-        </w:rPr>
-        <w:t>If you are interested, I am available as a volunteer, and be tested</w:t>
-      </w:r>
-      <w:r>
-        <w:rPr>
-          <w:rFonts w:ascii="Arial" w:eastAsia="Times New Roman" w:hAnsi="Arial" w:cs="Arial"/>
-          <w:color w:val="000000"/>
-          <w:sz w:val="20"/>
-          <w:szCs w:val="20"/>
-        </w:rPr>
-        <w:t xml:space="preserve"> on</w:t>
-      </w:r>
-      <w:r>
-        <w:rPr>
-          <w:rFonts w:ascii="Arial" w:eastAsia="Times New Roman" w:hAnsi="Arial" w:cs="Arial"/>
-          <w:color w:val="000000"/>
-          <w:sz w:val="20"/>
-          <w:szCs w:val="20"/>
-        </w:rPr>
-        <w:t xml:space="preserve"> whether I am the best fit for the role. I have attached my resume for your further consideration.</w:t>
       </w:r>
     </w:p>
     <w:p>

</xml_diff>